<commit_message>
Constraint to have all the notes in a given tonality
</commit_message>
<xml_diff>
--- a/ConstraintsGauldin/Règles musicales Duha.docx
+++ b/ConstraintsGauldin/Règles musicales Duha.docx
@@ -56,73 +56,88 @@
         <w:rPr>
           <w:color w:val="FF0000"/>
         </w:rPr>
-        <w:t xml:space="preserve">Point de vue contraintes : intéressant d’avoir un tableau de variables avec les mouvements pour savoir ce qui monte ce qui descend </w:t>
-      </w:r>
-      <w:proofErr w:type="spellStart"/>
-      <w:r>
+        <w:t>Bons degrés : 1-4-5</w:t>
+      </w:r>
+    </w:p>
+    <w:p>
+      <w:pPr>
         <w:rPr>
           <w:color w:val="FF0000"/>
         </w:rPr>
-        <w:t>etc</w:t>
-      </w:r>
-      <w:proofErr w:type="spellEnd"/>
+      </w:pPr>
+    </w:p>
+    <w:p>
+      <w:r>
+        <w:t xml:space="preserve">Modélisation : </w:t>
+      </w:r>
+    </w:p>
+    <w:p>
+      <w:pPr>
+        <w:pStyle w:val="Paragraphedeliste"/>
+        <w:numPr>
+          <w:ilvl w:val="0"/>
+          <w:numId w:val="3"/>
+        </w:numPr>
+      </w:pPr>
+      <w:r>
+        <w:t>Un tableau (taille 4) par accord =&gt; N tableaux. Ca permet de poster des contraintes efficacement pour le type d’accord (M/m, renversements, doublures ainsi que sur la hauteur des voix spécifiques puisqu’elles sont triées)</w:t>
+      </w:r>
+      <w:r>
+        <w:t xml:space="preserve"> </w:t>
+      </w:r>
+    </w:p>
+    <w:p>
+      <w:pPr>
+        <w:pStyle w:val="Paragraphedeliste"/>
+        <w:numPr>
+          <w:ilvl w:val="0"/>
+          <w:numId w:val="3"/>
+        </w:numPr>
+      </w:pPr>
+      <w:r>
+        <w:t>Un tableau par voix (4 tableaux) permettant de poster efficacement des contraintes sur la conduite des voix (mouvements obliques/contraires/opposés, résolution du triton vers le haut/bas</w:t>
+      </w:r>
+      <w:r>
+        <w:t>)</w:t>
+      </w:r>
+    </w:p>
+    <w:p>
+      <w:pPr>
+        <w:pStyle w:val="Paragraphedeliste"/>
+        <w:numPr>
+          <w:ilvl w:val="0"/>
+          <w:numId w:val="3"/>
+        </w:numPr>
+      </w:pPr>
+      <w:r>
+        <w:t xml:space="preserve">L’avantage est que c’est facile de poster les contraintes que ce soit pour l’harmonie verticale ou horizontale, reste la question des quintes/octaves parallèles </w:t>
+      </w:r>
+    </w:p>
+    <w:p>
+      <w:pPr>
+        <w:pStyle w:val="Paragraphedeliste"/>
+        <w:numPr>
+          <w:ilvl w:val="0"/>
+          <w:numId w:val="3"/>
+        </w:numPr>
+      </w:pPr>
       <w:r>
         <w:rPr>
           <w:color w:val="FF0000"/>
         </w:rPr>
-        <w:t xml:space="preserve"> comme souvent il y a des règles sur le mouvement</w:t>
-      </w:r>
-    </w:p>
-    <w:p>
-      <w:pPr>
-        <w:rPr>
-          <w:color w:val="FF0000"/>
-        </w:rPr>
-      </w:pPr>
-    </w:p>
-    <w:p>
-      <w:pPr>
-        <w:rPr>
-          <w:color w:val="FF0000"/>
-        </w:rPr>
-      </w:pPr>
-      <w:r>
-        <w:rPr>
-          <w:color w:val="FF0000"/>
-        </w:rPr>
-        <w:t>Bons degrés : 1-4-5</w:t>
-      </w:r>
-    </w:p>
-    <w:p>
-      <w:pPr>
-        <w:rPr>
-          <w:color w:val="FF0000"/>
-        </w:rPr>
-      </w:pPr>
-    </w:p>
-    <w:p>
-      <w:pPr>
-        <w:rPr>
-          <w:color w:val="FF0000"/>
-        </w:rPr>
-      </w:pPr>
-      <w:r>
-        <w:rPr>
-          <w:color w:val="FF0000"/>
-        </w:rPr>
-        <w:t>Modélisation : un set par accord, et des contraintes sur le set en fonction de ce que c’est comme accord (donné en entrée) + sur les enchainements (</w:t>
-      </w:r>
-      <w:r>
-        <w:rPr>
-          <w:color w:val="FF0000"/>
-        </w:rPr>
-        <w:t xml:space="preserve">accords </w:t>
-      </w:r>
-      <w:r>
-        <w:rPr>
-          <w:color w:val="FF0000"/>
-        </w:rPr>
-        <w:t xml:space="preserve">avant et après) </w:t>
+        <w:t>Référer aux notes de l’accord par rapport à leur position dans l’accord inversé/dans la tonalité/dans l’accord à l’état fondamental/ un mélange ? Il faut trouver une réponse pour qu’il y ait une cohérence globale.</w:t>
+      </w:r>
+    </w:p>
+    <w:p>
+      <w:pPr>
+        <w:pStyle w:val="Paragraphedeliste"/>
+        <w:numPr>
+          <w:ilvl w:val="0"/>
+          <w:numId w:val="3"/>
+        </w:numPr>
+      </w:pPr>
+      <w:r>
+        <w:t>En général, référer aux notes de l’accord via leur position dans l’accord même (e.g. Fa est la fondamentale du quatrième degré de Do majeur). Cependant pour la septième de la tonalité il faut imposer qu’elle n’est pas doublée donc il faut regarder ça par rapport à sa hauteur.</w:t>
       </w:r>
     </w:p>
     <w:p/>
@@ -163,194 +178,70 @@
           <w:sz w:val="28"/>
           <w:szCs w:val="28"/>
         </w:rPr>
-        <w:t>Enchainement d’accords à l</w:t>
-      </w:r>
-      <w:r>
+        <w:t>Règles globales :</w:t>
+      </w:r>
+    </w:p>
+    <w:p>
+      <w:pPr>
+        <w:pStyle w:val="Paragraphedeliste"/>
+        <w:numPr>
+          <w:ilvl w:val="0"/>
+          <w:numId w:val="2"/>
+        </w:numPr>
+      </w:pPr>
+      <w:r>
+        <w:t>Rés</w:t>
+      </w:r>
+      <w:r>
+        <w:t xml:space="preserve">olution du triton : la septième (de la tonalité) doit monter à la tonique et la quarte (de la tonalité) doit descendre à la tierce. (Pas de </w:t>
+      </w:r>
+      <w:proofErr w:type="spellStart"/>
+      <w:r>
+        <w:t>Duha</w:t>
+      </w:r>
+      <w:proofErr w:type="spellEnd"/>
+      <w:r>
+        <w:t xml:space="preserve"> mais du conservatoire, dans </w:t>
+      </w:r>
+      <w:proofErr w:type="spellStart"/>
+      <w:r>
+        <w:t>Duha</w:t>
+      </w:r>
+      <w:proofErr w:type="spellEnd"/>
+      <w:r>
+        <w:t xml:space="preserve"> elle traite chaque cas à part mais ça revient au même).</w:t>
+      </w:r>
+    </w:p>
+    <w:p>
+      <w:pPr>
+        <w:pStyle w:val="Paragraphedeliste"/>
+        <w:numPr>
+          <w:ilvl w:val="0"/>
+          <w:numId w:val="2"/>
+        </w:numPr>
+      </w:pPr>
+      <w:r>
+        <w:t>Ne jamais doubler la septième de la tonalité</w:t>
+      </w:r>
+    </w:p>
+    <w:p>
+      <w:pPr>
         <w:rPr>
           <w:b/>
           <w:bCs/>
           <w:sz w:val="28"/>
           <w:szCs w:val="28"/>
         </w:rPr>
-        <w:t>’état fondamental :</w:t>
-      </w:r>
-    </w:p>
-    <w:p>
-      <w:pPr>
-        <w:pStyle w:val="Paragraphedeliste"/>
-        <w:numPr>
-          <w:ilvl w:val="0"/>
-          <w:numId w:val="1"/>
-        </w:numPr>
-      </w:pPr>
-      <w:r>
-        <w:t>A 4 voix, doubler de pr</w:t>
-      </w:r>
-      <w:r>
-        <w:t>éférence la basse</w:t>
-      </w:r>
-    </w:p>
-    <w:p>
-      <w:pPr>
-        <w:pStyle w:val="Paragraphedeliste"/>
-        <w:numPr>
-          <w:ilvl w:val="0"/>
-          <w:numId w:val="1"/>
-        </w:numPr>
-      </w:pPr>
-      <w:r>
-        <w:t>Quand on enchaine deux accords dont l’intervalle entre les basses est une quinte (montante ou descendante), on garde la note commune et on enchaine les autres parties au plus près</w:t>
-      </w:r>
-    </w:p>
-    <w:p>
-      <w:pPr>
-        <w:pStyle w:val="Paragraphedeliste"/>
-        <w:numPr>
-          <w:ilvl w:val="0"/>
-          <w:numId w:val="1"/>
-        </w:numPr>
-      </w:pPr>
-      <w:r>
-        <w:t>Quand on enchaine 2 accords dont l’intervalle entre les basses est une tierce (montante ou descendante), on garde les 2 notes communes et on enchaine les autres parties au plus près</w:t>
-      </w:r>
-    </w:p>
-    <w:p>
-      <w:pPr>
-        <w:pStyle w:val="Paragraphedeliste"/>
-        <w:numPr>
-          <w:ilvl w:val="0"/>
-          <w:numId w:val="1"/>
-        </w:numPr>
-      </w:pPr>
-      <w:r>
-        <w:t>Quand on enchaine 2 accords dont l’intervalle entre les basses est une seconde, toutes les voix vont par mouvement contraire à la basse pour éviter les quintes et octaves consécutives</w:t>
-      </w:r>
-    </w:p>
-    <w:p>
-      <w:pPr>
-        <w:pStyle w:val="Paragraphedeliste"/>
-        <w:numPr>
-          <w:ilvl w:val="0"/>
-          <w:numId w:val="1"/>
-        </w:numPr>
-      </w:pPr>
-      <w:r>
-        <w:t>Il est interdit de faire 2  quintes ou octaves consécutives même par mouvement contraire</w:t>
-      </w:r>
-    </w:p>
-    <w:p>
-      <w:pPr>
-        <w:ind w:left="360"/>
-        <w:rPr>
-          <w:u w:val="single"/>
-        </w:rPr>
-      </w:pPr>
-      <w:r>
-        <w:rPr>
-          <w:u w:val="single"/>
-        </w:rPr>
-        <w:t>Exceptions :</w:t>
-      </w:r>
-    </w:p>
-    <w:p>
-      <w:pPr>
-        <w:pStyle w:val="Paragraphedeliste"/>
-        <w:numPr>
-          <w:ilvl w:val="0"/>
-          <w:numId w:val="1"/>
-        </w:numPr>
-      </w:pPr>
-      <w:r>
-        <w:t>L’accord de quinte diminuée du second degré du mode mineur et l’accord de septième degré du mode majeur seront de préférence utilisés à 3 voix, les doublures de notes dans ces accords étant d’un effet peu heureux</w:t>
-      </w:r>
-    </w:p>
-    <w:p>
-      <w:pPr>
-        <w:pStyle w:val="Paragraphedeliste"/>
-        <w:numPr>
-          <w:ilvl w:val="0"/>
-          <w:numId w:val="1"/>
-        </w:numPr>
-      </w:pPr>
-      <w:r>
-        <w:t>La résolution naturelle de l’accord diminué du 7</w:t>
-      </w:r>
-      <w:r>
-        <w:rPr>
-          <w:vertAlign w:val="superscript"/>
-        </w:rPr>
-        <w:t>ème</w:t>
-      </w:r>
-      <w:r>
-        <w:t xml:space="preserve"> degré du mode majeur se fait vers le 1</w:t>
-      </w:r>
-      <w:r>
-        <w:rPr>
-          <w:vertAlign w:val="superscript"/>
-        </w:rPr>
-        <w:t>er</w:t>
-      </w:r>
-      <w:r>
-        <w:t xml:space="preserve"> degré. La basse de l’accord doit monter vers la tonique, la quinte diminuée doit faire sa résolution en descendant conjointement ; aucune de ces 2 notes ne peuvent être doublées.</w:t>
-      </w:r>
-    </w:p>
-    <w:p>
-      <w:pPr>
-        <w:pStyle w:val="Paragraphedeliste"/>
-        <w:numPr>
-          <w:ilvl w:val="0"/>
-          <w:numId w:val="1"/>
-        </w:numPr>
-      </w:pPr>
-      <w:r>
-        <w:t>Lors d’un enchainement du 5</w:t>
-      </w:r>
-      <w:r>
-        <w:rPr>
-          <w:vertAlign w:val="superscript"/>
-        </w:rPr>
-        <w:t>ème</w:t>
-      </w:r>
-      <w:r>
-        <w:t xml:space="preserve"> vers le 6</w:t>
-      </w:r>
-      <w:r>
-        <w:rPr>
-          <w:vertAlign w:val="superscript"/>
-        </w:rPr>
-        <w:t>ème</w:t>
-      </w:r>
-      <w:r>
-        <w:t xml:space="preserve"> degré</w:t>
-      </w:r>
-      <w:r>
-        <w:t xml:space="preserve"> (cadence rompue), la sensible doit monter à la tonique et les autres voix descendent par mouvement contraire de la basse, ce qui provoque la doublure de la tierce et non de la quinte).</w:t>
-      </w:r>
-      <w:r>
-        <w:t xml:space="preserve"> Cette règle s’applique toujours en mineur et en majeur seulement si la note sensible est à la voix supérieure.</w:t>
-      </w:r>
-    </w:p>
-    <w:p>
-      <w:pPr>
-        <w:pStyle w:val="Paragraphedeliste"/>
-        <w:numPr>
-          <w:ilvl w:val="0"/>
-          <w:numId w:val="1"/>
-        </w:numPr>
-      </w:pPr>
-      <w:r>
-        <w:t>Les intervalles augmentés dans une même voix sont à éviter</w:t>
-      </w:r>
-    </w:p>
-    <w:p>
-      <w:pPr>
+      </w:pPr>
+      <w:r>
         <w:rPr>
           <w:b/>
           <w:bCs/>
           <w:sz w:val="28"/>
           <w:szCs w:val="28"/>
         </w:rPr>
-      </w:pPr>
+        <w:t>Enchainement d’accords à l</w:t>
+      </w:r>
       <w:r>
         <w:rPr>
           <w:b/>
@@ -358,6 +249,196 @@
           <w:sz w:val="28"/>
           <w:szCs w:val="28"/>
         </w:rPr>
+        <w:t>’état fondamental :</w:t>
+      </w:r>
+    </w:p>
+    <w:p>
+      <w:pPr>
+        <w:pStyle w:val="Paragraphedeliste"/>
+        <w:numPr>
+          <w:ilvl w:val="0"/>
+          <w:numId w:val="1"/>
+        </w:numPr>
+      </w:pPr>
+      <w:r>
+        <w:t>A 4 voix, doubler de pr</w:t>
+      </w:r>
+      <w:r>
+        <w:t>éférence la basse</w:t>
+      </w:r>
+    </w:p>
+    <w:p>
+      <w:pPr>
+        <w:pStyle w:val="Paragraphedeliste"/>
+        <w:numPr>
+          <w:ilvl w:val="0"/>
+          <w:numId w:val="1"/>
+        </w:numPr>
+      </w:pPr>
+      <w:r>
+        <w:t>Quand on enchaine deux accords dont l’intervalle entre les basses est une quinte (montante ou descendante), on garde la note commune et on enchaine les autres parties au plus près</w:t>
+      </w:r>
+    </w:p>
+    <w:p>
+      <w:pPr>
+        <w:pStyle w:val="Paragraphedeliste"/>
+        <w:numPr>
+          <w:ilvl w:val="0"/>
+          <w:numId w:val="1"/>
+        </w:numPr>
+      </w:pPr>
+      <w:r>
+        <w:t>Quand on enchaine 2 accords dont l’intervalle entre les basses est une tierce (montante ou descendante), on garde les 2 notes communes et on enchaine les autres parties au plus près</w:t>
+      </w:r>
+    </w:p>
+    <w:p>
+      <w:pPr>
+        <w:pStyle w:val="Paragraphedeliste"/>
+        <w:numPr>
+          <w:ilvl w:val="0"/>
+          <w:numId w:val="1"/>
+        </w:numPr>
+      </w:pPr>
+      <w:r>
+        <w:t>Quand on enchaine 2 accords dont l’intervalle entre les basses est une seconde, toutes les voix vont par mouvement contraire à la basse pour éviter les quintes et octaves consécutives</w:t>
+      </w:r>
+    </w:p>
+    <w:p>
+      <w:pPr>
+        <w:pStyle w:val="Paragraphedeliste"/>
+        <w:numPr>
+          <w:ilvl w:val="0"/>
+          <w:numId w:val="1"/>
+        </w:numPr>
+      </w:pPr>
+      <w:r>
+        <w:t>Il est interdit de faire 2  quintes ou octaves consécutives même par mouvement contraire</w:t>
+      </w:r>
+    </w:p>
+    <w:p>
+      <w:pPr>
+        <w:ind w:left="360"/>
+        <w:rPr>
+          <w:u w:val="single"/>
+        </w:rPr>
+      </w:pPr>
+      <w:r>
+        <w:rPr>
+          <w:u w:val="single"/>
+        </w:rPr>
+        <w:t>Exceptions :</w:t>
+      </w:r>
+    </w:p>
+    <w:p>
+      <w:pPr>
+        <w:pStyle w:val="Paragraphedeliste"/>
+        <w:numPr>
+          <w:ilvl w:val="0"/>
+          <w:numId w:val="1"/>
+        </w:numPr>
+      </w:pPr>
+      <w:r>
+        <w:t>L’accord de quinte diminuée du second degré du mode mineur et l’accord de septième degré du mode majeur seront de préférence utilisés à 3 voix, les doublures de notes dans ces accords étant d’un effet peu heureux</w:t>
+      </w:r>
+    </w:p>
+    <w:p>
+      <w:pPr>
+        <w:pStyle w:val="Paragraphedeliste"/>
+        <w:numPr>
+          <w:ilvl w:val="0"/>
+          <w:numId w:val="1"/>
+        </w:numPr>
+      </w:pPr>
+      <w:r>
+        <w:t>La résolution naturelle de l’accord diminué du 7</w:t>
+      </w:r>
+      <w:r>
+        <w:rPr>
+          <w:vertAlign w:val="superscript"/>
+        </w:rPr>
+        <w:t>ème</w:t>
+      </w:r>
+      <w:r>
+        <w:t xml:space="preserve"> degré du mode majeur se fait vers le 1</w:t>
+      </w:r>
+      <w:r>
+        <w:rPr>
+          <w:vertAlign w:val="superscript"/>
+        </w:rPr>
+        <w:t>er</w:t>
+      </w:r>
+      <w:r>
+        <w:t xml:space="preserve"> degré. La basse de l’accord doit monter vers la tonique, la quinte diminuée doit </w:t>
+      </w:r>
+      <w:r>
+        <w:lastRenderedPageBreak/>
+        <w:t>faire sa résolution en descendant conjointement ; aucune de ces 2 notes ne peuvent être doublées.</w:t>
+      </w:r>
+    </w:p>
+    <w:p>
+      <w:pPr>
+        <w:pStyle w:val="Paragraphedeliste"/>
+        <w:numPr>
+          <w:ilvl w:val="0"/>
+          <w:numId w:val="1"/>
+        </w:numPr>
+      </w:pPr>
+      <w:r>
+        <w:t>Lors d’un enchainement du 5</w:t>
+      </w:r>
+      <w:r>
+        <w:rPr>
+          <w:vertAlign w:val="superscript"/>
+        </w:rPr>
+        <w:t>ème</w:t>
+      </w:r>
+      <w:r>
+        <w:t xml:space="preserve"> vers le 6</w:t>
+      </w:r>
+      <w:r>
+        <w:rPr>
+          <w:vertAlign w:val="superscript"/>
+        </w:rPr>
+        <w:t>ème</w:t>
+      </w:r>
+      <w:r>
+        <w:t xml:space="preserve"> degré</w:t>
+      </w:r>
+      <w:r>
+        <w:t xml:space="preserve"> (cadence rompue), la sensible doit monter à la tonique et les autres voix descendent par mouvement contraire de la basse, ce qui provoque la doublure de la tierce et non de la quinte).</w:t>
+      </w:r>
+      <w:r>
+        <w:t xml:space="preserve"> Cette règle s’applique toujours en mineur et en majeur seulement si la note sensible est à la voix supérieure.</w:t>
+      </w:r>
+    </w:p>
+    <w:p>
+      <w:pPr>
+        <w:pStyle w:val="Paragraphedeliste"/>
+        <w:numPr>
+          <w:ilvl w:val="0"/>
+          <w:numId w:val="1"/>
+        </w:numPr>
+      </w:pPr>
+      <w:r>
+        <w:t>Les intervalles augmentés dans une même voix sont à éviter</w:t>
+      </w:r>
+    </w:p>
+    <w:p>
+      <w:pPr>
+        <w:rPr>
+          <w:b/>
+          <w:bCs/>
+          <w:sz w:val="28"/>
+          <w:szCs w:val="28"/>
+        </w:rPr>
+      </w:pPr>
+      <w:r>
+        <w:rPr>
+          <w:b/>
+          <w:bCs/>
+          <w:sz w:val="28"/>
+          <w:szCs w:val="28"/>
+        </w:rPr>
         <w:t>1er renversement :</w:t>
       </w:r>
     </w:p>
@@ -409,7 +490,6 @@
         </w:numPr>
       </w:pPr>
       <w:r>
-        <w:lastRenderedPageBreak/>
         <w:t>Si la basse de l’accord en première inversion est un bon degré, on la double, sinon on double la tierce (Quinte de l’accord)</w:t>
       </w:r>
     </w:p>
@@ -449,6 +529,162 @@
         <w:t>. 2 quintes consécutives sont permises si la deuxième est diminuée.</w:t>
       </w:r>
     </w:p>
+    <w:p/>
+    <w:p>
+      <w:pPr>
+        <w:rPr>
+          <w:b/>
+          <w:bCs/>
+          <w:sz w:val="28"/>
+          <w:szCs w:val="28"/>
+        </w:rPr>
+      </w:pPr>
+      <w:r>
+        <w:rPr>
+          <w:b/>
+          <w:bCs/>
+          <w:sz w:val="28"/>
+          <w:szCs w:val="28"/>
+        </w:rPr>
+        <w:t>2eme renversement :</w:t>
+      </w:r>
+    </w:p>
+    <w:p>
+      <w:pPr>
+        <w:pStyle w:val="Paragraphedeliste"/>
+        <w:numPr>
+          <w:ilvl w:val="0"/>
+          <w:numId w:val="1"/>
+        </w:numPr>
+      </w:pPr>
+      <w:r>
+        <w:t>On peut doubler la basse, la sixte ou la quarte si elle est préparée (c’est-à-dire si elle est entendue dans l’accord précédent à la même hauteur, autrement dit l’intervalle mélodique de cette voix est =</w:t>
+      </w:r>
+      <w:r>
+        <w:t xml:space="preserve"> </w:t>
+      </w:r>
+      <w:r>
+        <w:t>0)</w:t>
+      </w:r>
+    </w:p>
+    <w:p>
+      <w:pPr>
+        <w:pStyle w:val="Paragraphedeliste"/>
+        <w:numPr>
+          <w:ilvl w:val="0"/>
+          <w:numId w:val="1"/>
+        </w:numPr>
+      </w:pPr>
+      <w:r>
+        <w:t>Il y a 5 possibilités pour trouver ce renversement, détaillées dans les 5 prochains points</w:t>
+      </w:r>
+    </w:p>
+    <w:p>
+      <w:pPr>
+        <w:pStyle w:val="Paragraphedeliste"/>
+        <w:numPr>
+          <w:ilvl w:val="0"/>
+          <w:numId w:val="1"/>
+        </w:numPr>
+      </w:pPr>
+      <w:r>
+        <w:t>C’est l’appoggiature de l’accord du cinquième degré, dans ce cas il faut arriver par mouvement contraire ou oblique sur la 4te (la tonique de l’accord =  la quinte de la tonalité)</w:t>
+      </w:r>
+      <w:r>
+        <w:t xml:space="preserve"> (descendre ou rester à la même hauteur pour cette note)</w:t>
+      </w:r>
+    </w:p>
+    <w:p>
+      <w:pPr>
+        <w:pStyle w:val="Paragraphedeliste"/>
+        <w:numPr>
+          <w:ilvl w:val="0"/>
+          <w:numId w:val="1"/>
+        </w:numPr>
+      </w:pPr>
+      <w:r>
+        <w:t>Une broderie, auquel cas elle doit être précédée et suivie du même accord à l’état fondamental</w:t>
+      </w:r>
+    </w:p>
+    <w:p>
+      <w:pPr>
+        <w:pStyle w:val="Paragraphedeliste"/>
+        <w:numPr>
+          <w:ilvl w:val="0"/>
+          <w:numId w:val="1"/>
+        </w:numPr>
+      </w:pPr>
+      <w:r>
+        <w:t>Une note de passage entre 2 accords à l’état fondamental ou 2 accords premier renversement. Dans ce cas doubler la tierce de l’accord qui précède pour que celle-ci soit assimilée à une note de passage.</w:t>
+      </w:r>
+    </w:p>
+    <w:p>
+      <w:pPr>
+        <w:pStyle w:val="Paragraphedeliste"/>
+        <w:numPr>
+          <w:ilvl w:val="0"/>
+          <w:numId w:val="1"/>
+        </w:numPr>
+        <w:rPr>
+          <w:color w:val="FF0000"/>
+        </w:rPr>
+      </w:pPr>
+      <w:r>
+        <w:rPr>
+          <w:color w:val="FF0000"/>
+        </w:rPr>
+        <w:t>Utilisée dans un accord à l’état fondamental et son premier renversement. Celui-ci peut se faire sur le premier ou quatrième degré.</w:t>
+      </w:r>
+      <w:r>
+        <w:rPr>
+          <w:color w:val="FF0000"/>
+        </w:rPr>
+        <w:t xml:space="preserve"> Demander clarification à Karim</w:t>
+      </w:r>
+    </w:p>
+    <w:p>
+      <w:pPr>
+        <w:pStyle w:val="Paragraphedeliste"/>
+        <w:numPr>
+          <w:ilvl w:val="0"/>
+          <w:numId w:val="1"/>
+        </w:numPr>
+      </w:pPr>
+      <w:r>
+        <w:t>Un deuxième renversement d’un accord du septième degré, dans ce cas il faut que l’accord suivant soit l’accord de la tonique. Il faut doubler la sixte. La basse doit descendre, la quarte (sensible) doit monter à la tonique (</w:t>
+      </w:r>
+      <w:proofErr w:type="spellStart"/>
+      <w:r>
+        <w:t>cf</w:t>
+      </w:r>
+      <w:proofErr w:type="spellEnd"/>
+      <w:r>
+        <w:t xml:space="preserve"> résolution de triton)</w:t>
+      </w:r>
+    </w:p>
+    <w:p/>
+    <w:p>
+      <w:pPr>
+        <w:rPr>
+          <w:b/>
+          <w:bCs/>
+          <w:sz w:val="28"/>
+          <w:szCs w:val="28"/>
+          <w:u w:val="single"/>
+        </w:rPr>
+      </w:pPr>
+      <w:r>
+        <w:rPr>
+          <w:b/>
+          <w:bCs/>
+          <w:sz w:val="28"/>
+          <w:szCs w:val="28"/>
+          <w:u w:val="single"/>
+        </w:rPr>
+        <w:t>Modulation</w:t>
+      </w:r>
+    </w:p>
+    <w:p/>
     <w:sectPr>
       <w:pgSz w:w="11906" w:h="16838"/>
       <w:pgMar w:top="1417" w:right="1417" w:bottom="1417" w:left="1417" w:header="708" w:footer="708" w:gutter="0"/>
@@ -573,8 +809,238 @@
       </w:rPr>
     </w:lvl>
   </w:abstractNum>
+  <w:abstractNum w:abstractNumId="1" w15:restartNumberingAfterBreak="0">
+    <w:nsid w:val="2BA21E0A"/>
+    <w:multiLevelType w:val="hybridMultilevel"/>
+    <w:tmpl w:val="7C0C6156"/>
+    <w:lvl w:ilvl="0" w:tplc="EF0E8DE8">
+      <w:numFmt w:val="bullet"/>
+      <w:lvlText w:val="-"/>
+      <w:lvlJc w:val="left"/>
+      <w:pPr>
+        <w:ind w:left="720" w:hanging="360"/>
+      </w:pPr>
+      <w:rPr>
+        <w:rFonts w:ascii="Calibri" w:eastAsiaTheme="minorHAnsi" w:hAnsi="Calibri" w:cs="Calibri" w:hint="default"/>
+      </w:rPr>
+    </w:lvl>
+    <w:lvl w:ilvl="1" w:tplc="040C0003" w:tentative="1">
+      <w:start w:val="1"/>
+      <w:numFmt w:val="bullet"/>
+      <w:lvlText w:val="o"/>
+      <w:lvlJc w:val="left"/>
+      <w:pPr>
+        <w:ind w:left="1440" w:hanging="360"/>
+      </w:pPr>
+      <w:rPr>
+        <w:rFonts w:ascii="Courier New" w:hAnsi="Courier New" w:cs="Courier New" w:hint="default"/>
+      </w:rPr>
+    </w:lvl>
+    <w:lvl w:ilvl="2" w:tplc="040C0005" w:tentative="1">
+      <w:start w:val="1"/>
+      <w:numFmt w:val="bullet"/>
+      <w:lvlText w:val=""/>
+      <w:lvlJc w:val="left"/>
+      <w:pPr>
+        <w:ind w:left="2160" w:hanging="360"/>
+      </w:pPr>
+      <w:rPr>
+        <w:rFonts w:ascii="Wingdings" w:hAnsi="Wingdings" w:hint="default"/>
+      </w:rPr>
+    </w:lvl>
+    <w:lvl w:ilvl="3" w:tplc="040C0001" w:tentative="1">
+      <w:start w:val="1"/>
+      <w:numFmt w:val="bullet"/>
+      <w:lvlText w:val=""/>
+      <w:lvlJc w:val="left"/>
+      <w:pPr>
+        <w:ind w:left="2880" w:hanging="360"/>
+      </w:pPr>
+      <w:rPr>
+        <w:rFonts w:ascii="Symbol" w:hAnsi="Symbol" w:hint="default"/>
+      </w:rPr>
+    </w:lvl>
+    <w:lvl w:ilvl="4" w:tplc="040C0003" w:tentative="1">
+      <w:start w:val="1"/>
+      <w:numFmt w:val="bullet"/>
+      <w:lvlText w:val="o"/>
+      <w:lvlJc w:val="left"/>
+      <w:pPr>
+        <w:ind w:left="3600" w:hanging="360"/>
+      </w:pPr>
+      <w:rPr>
+        <w:rFonts w:ascii="Courier New" w:hAnsi="Courier New" w:cs="Courier New" w:hint="default"/>
+      </w:rPr>
+    </w:lvl>
+    <w:lvl w:ilvl="5" w:tplc="040C0005" w:tentative="1">
+      <w:start w:val="1"/>
+      <w:numFmt w:val="bullet"/>
+      <w:lvlText w:val=""/>
+      <w:lvlJc w:val="left"/>
+      <w:pPr>
+        <w:ind w:left="4320" w:hanging="360"/>
+      </w:pPr>
+      <w:rPr>
+        <w:rFonts w:ascii="Wingdings" w:hAnsi="Wingdings" w:hint="default"/>
+      </w:rPr>
+    </w:lvl>
+    <w:lvl w:ilvl="6" w:tplc="040C0001" w:tentative="1">
+      <w:start w:val="1"/>
+      <w:numFmt w:val="bullet"/>
+      <w:lvlText w:val=""/>
+      <w:lvlJc w:val="left"/>
+      <w:pPr>
+        <w:ind w:left="5040" w:hanging="360"/>
+      </w:pPr>
+      <w:rPr>
+        <w:rFonts w:ascii="Symbol" w:hAnsi="Symbol" w:hint="default"/>
+      </w:rPr>
+    </w:lvl>
+    <w:lvl w:ilvl="7" w:tplc="040C0003" w:tentative="1">
+      <w:start w:val="1"/>
+      <w:numFmt w:val="bullet"/>
+      <w:lvlText w:val="o"/>
+      <w:lvlJc w:val="left"/>
+      <w:pPr>
+        <w:ind w:left="5760" w:hanging="360"/>
+      </w:pPr>
+      <w:rPr>
+        <w:rFonts w:ascii="Courier New" w:hAnsi="Courier New" w:cs="Courier New" w:hint="default"/>
+      </w:rPr>
+    </w:lvl>
+    <w:lvl w:ilvl="8" w:tplc="040C0005" w:tentative="1">
+      <w:start w:val="1"/>
+      <w:numFmt w:val="bullet"/>
+      <w:lvlText w:val=""/>
+      <w:lvlJc w:val="left"/>
+      <w:pPr>
+        <w:ind w:left="6480" w:hanging="360"/>
+      </w:pPr>
+      <w:rPr>
+        <w:rFonts w:ascii="Wingdings" w:hAnsi="Wingdings" w:hint="default"/>
+      </w:rPr>
+    </w:lvl>
+  </w:abstractNum>
+  <w:abstractNum w:abstractNumId="2" w15:restartNumberingAfterBreak="0">
+    <w:nsid w:val="3FFF655E"/>
+    <w:multiLevelType w:val="hybridMultilevel"/>
+    <w:tmpl w:val="8EC20E56"/>
+    <w:lvl w:ilvl="0" w:tplc="2924CDBE">
+      <w:numFmt w:val="bullet"/>
+      <w:lvlText w:val="-"/>
+      <w:lvlJc w:val="left"/>
+      <w:pPr>
+        <w:ind w:left="720" w:hanging="360"/>
+      </w:pPr>
+      <w:rPr>
+        <w:rFonts w:ascii="Calibri" w:eastAsiaTheme="minorHAnsi" w:hAnsi="Calibri" w:cs="Calibri" w:hint="default"/>
+      </w:rPr>
+    </w:lvl>
+    <w:lvl w:ilvl="1" w:tplc="040C0003" w:tentative="1">
+      <w:start w:val="1"/>
+      <w:numFmt w:val="bullet"/>
+      <w:lvlText w:val="o"/>
+      <w:lvlJc w:val="left"/>
+      <w:pPr>
+        <w:ind w:left="1440" w:hanging="360"/>
+      </w:pPr>
+      <w:rPr>
+        <w:rFonts w:ascii="Courier New" w:hAnsi="Courier New" w:cs="Courier New" w:hint="default"/>
+      </w:rPr>
+    </w:lvl>
+    <w:lvl w:ilvl="2" w:tplc="040C0005" w:tentative="1">
+      <w:start w:val="1"/>
+      <w:numFmt w:val="bullet"/>
+      <w:lvlText w:val=""/>
+      <w:lvlJc w:val="left"/>
+      <w:pPr>
+        <w:ind w:left="2160" w:hanging="360"/>
+      </w:pPr>
+      <w:rPr>
+        <w:rFonts w:ascii="Wingdings" w:hAnsi="Wingdings" w:hint="default"/>
+      </w:rPr>
+    </w:lvl>
+    <w:lvl w:ilvl="3" w:tplc="040C0001" w:tentative="1">
+      <w:start w:val="1"/>
+      <w:numFmt w:val="bullet"/>
+      <w:lvlText w:val=""/>
+      <w:lvlJc w:val="left"/>
+      <w:pPr>
+        <w:ind w:left="2880" w:hanging="360"/>
+      </w:pPr>
+      <w:rPr>
+        <w:rFonts w:ascii="Symbol" w:hAnsi="Symbol" w:hint="default"/>
+      </w:rPr>
+    </w:lvl>
+    <w:lvl w:ilvl="4" w:tplc="040C0003" w:tentative="1">
+      <w:start w:val="1"/>
+      <w:numFmt w:val="bullet"/>
+      <w:lvlText w:val="o"/>
+      <w:lvlJc w:val="left"/>
+      <w:pPr>
+        <w:ind w:left="3600" w:hanging="360"/>
+      </w:pPr>
+      <w:rPr>
+        <w:rFonts w:ascii="Courier New" w:hAnsi="Courier New" w:cs="Courier New" w:hint="default"/>
+      </w:rPr>
+    </w:lvl>
+    <w:lvl w:ilvl="5" w:tplc="040C0005" w:tentative="1">
+      <w:start w:val="1"/>
+      <w:numFmt w:val="bullet"/>
+      <w:lvlText w:val=""/>
+      <w:lvlJc w:val="left"/>
+      <w:pPr>
+        <w:ind w:left="4320" w:hanging="360"/>
+      </w:pPr>
+      <w:rPr>
+        <w:rFonts w:ascii="Wingdings" w:hAnsi="Wingdings" w:hint="default"/>
+      </w:rPr>
+    </w:lvl>
+    <w:lvl w:ilvl="6" w:tplc="040C0001" w:tentative="1">
+      <w:start w:val="1"/>
+      <w:numFmt w:val="bullet"/>
+      <w:lvlText w:val=""/>
+      <w:lvlJc w:val="left"/>
+      <w:pPr>
+        <w:ind w:left="5040" w:hanging="360"/>
+      </w:pPr>
+      <w:rPr>
+        <w:rFonts w:ascii="Symbol" w:hAnsi="Symbol" w:hint="default"/>
+      </w:rPr>
+    </w:lvl>
+    <w:lvl w:ilvl="7" w:tplc="040C0003" w:tentative="1">
+      <w:start w:val="1"/>
+      <w:numFmt w:val="bullet"/>
+      <w:lvlText w:val="o"/>
+      <w:lvlJc w:val="left"/>
+      <w:pPr>
+        <w:ind w:left="5760" w:hanging="360"/>
+      </w:pPr>
+      <w:rPr>
+        <w:rFonts w:ascii="Courier New" w:hAnsi="Courier New" w:cs="Courier New" w:hint="default"/>
+      </w:rPr>
+    </w:lvl>
+    <w:lvl w:ilvl="8" w:tplc="040C0005" w:tentative="1">
+      <w:start w:val="1"/>
+      <w:numFmt w:val="bullet"/>
+      <w:lvlText w:val=""/>
+      <w:lvlJc w:val="left"/>
+      <w:pPr>
+        <w:ind w:left="6480" w:hanging="360"/>
+      </w:pPr>
+      <w:rPr>
+        <w:rFonts w:ascii="Wingdings" w:hAnsi="Wingdings" w:hint="default"/>
+      </w:rPr>
+    </w:lvl>
+  </w:abstractNum>
   <w:num w:numId="1" w16cid:durableId="1556701156">
     <w:abstractNumId w:val="0"/>
+  </w:num>
+  <w:num w:numId="2" w16cid:durableId="2007899307">
+    <w:abstractNumId w:val="1"/>
+  </w:num>
+  <w:num w:numId="3" w16cid:durableId="459227073">
+    <w:abstractNumId w:val="2"/>
   </w:num>
 </w:numbering>
 </file>

</xml_diff>

<commit_message>
Transition between 2 chords in fundamental position is working
</commit_message>
<xml_diff>
--- a/ConstraintsGauldin/Règles musicales Duha.docx
+++ b/ConstraintsGauldin/Règles musicales Duha.docx
@@ -221,6 +221,9 @@
         </w:numPr>
       </w:pPr>
       <w:r>
+        <w:rPr>
+          <w:color w:val="92D050"/>
+        </w:rPr>
         <w:t>Ne jamais doubler la septième de la tonalité</w:t>
       </w:r>
     </w:p>
@@ -259,12 +262,15 @@
           <w:ilvl w:val="0"/>
           <w:numId w:val="1"/>
         </w:numPr>
-      </w:pPr>
-      <w:r>
-        <w:t>A 4 voix, doubler de pr</w:t>
-      </w:r>
-      <w:r>
-        <w:t>éférence la basse</w:t>
+        <w:rPr>
+          <w:color w:val="92D050"/>
+        </w:rPr>
+      </w:pPr>
+      <w:r>
+        <w:rPr>
+          <w:color w:val="92D050"/>
+        </w:rPr>
+        <w:t>A 4 voix, doubler de préférence la basse</w:t>
       </w:r>
     </w:p>
     <w:p>
@@ -336,8 +342,14 @@
           <w:ilvl w:val="0"/>
           <w:numId w:val="1"/>
         </w:numPr>
-      </w:pPr>
-      <w:r>
+        <w:rPr>
+          <w:color w:val="92D050"/>
+        </w:rPr>
+      </w:pPr>
+      <w:r>
+        <w:rPr>
+          <w:color w:val="92D050"/>
+        </w:rPr>
         <w:t>L’accord de quinte diminuée du second degré du mode mineur et l’accord de septième degré du mode majeur seront de préférence utilisés à 3 voix, les doublures de notes dans ces accords étant d’un effet peu heureux</w:t>
       </w:r>
     </w:p>

</xml_diff>

<commit_message>
Added the constraint that parallel 1/5/8 are forbidden
- Made the distinction between generic/chord/interval csts in the problem consructor
- Added the constraint that a given interval can be forbidden to appear twice in a row between the same voices
</commit_message>
<xml_diff>
--- a/ConstraintsGauldin/Règles musicales Duha.docx
+++ b/ConstraintsGauldin/Règles musicales Duha.docx
@@ -280,8 +280,14 @@
           <w:ilvl w:val="0"/>
           <w:numId w:val="1"/>
         </w:numPr>
-      </w:pPr>
-      <w:r>
+        <w:rPr>
+          <w:color w:val="92D050"/>
+        </w:rPr>
+      </w:pPr>
+      <w:r>
+        <w:rPr>
+          <w:color w:val="92D050"/>
+        </w:rPr>
         <w:t>Quand on enchaine deux accords dont l’intervalle entre les basses est une quinte (montante ou descendante), on garde la note commune et on enchaine les autres parties au plus près</w:t>
       </w:r>
     </w:p>
@@ -292,8 +298,14 @@
           <w:ilvl w:val="0"/>
           <w:numId w:val="1"/>
         </w:numPr>
-      </w:pPr>
-      <w:r>
+        <w:rPr>
+          <w:color w:val="92D050"/>
+        </w:rPr>
+      </w:pPr>
+      <w:r>
+        <w:rPr>
+          <w:color w:val="92D050"/>
+        </w:rPr>
         <w:t>Quand on enchaine 2 accords dont l’intervalle entre les basses est une tierce (montante ou descendante), on garde les 2 notes communes et on enchaine les autres parties au plus près</w:t>
       </w:r>
     </w:p>

</xml_diff>

<commit_message>
Made the tonality class abstract and created major tonality class
- Different tonalities and modes will all have the same interface
- Major tonalities are modelled, but need testing
- Made every header file .hpp instead of .h
-
</commit_message>
<xml_diff>
--- a/ConstraintsGauldin/Règles musicales Duha.docx
+++ b/ConstraintsGauldin/Règles musicales Duha.docx
@@ -334,8 +334,14 @@
           <w:ilvl w:val="0"/>
           <w:numId w:val="1"/>
         </w:numPr>
-      </w:pPr>
-      <w:r>
+        <w:rPr>
+          <w:color w:val="92D050"/>
+        </w:rPr>
+      </w:pPr>
+      <w:r>
+        <w:rPr>
+          <w:color w:val="92D050"/>
+        </w:rPr>
         <w:t>Il est interdit de faire 2  quintes ou octaves consécutives même par mouvement contraire</w:t>
       </w:r>
     </w:p>

</xml_diff>

<commit_message>
rollback to a version that works
</commit_message>
<xml_diff>
--- a/ConstraintsGauldin/Règles musicales Duha.docx
+++ b/ConstraintsGauldin/Règles musicales Duha.docx
@@ -186,49 +186,8 @@
         <w:pStyle w:val="Paragraphedeliste"/>
         <w:numPr>
           <w:ilvl w:val="0"/>
-          <w:numId w:val="2"/>
-        </w:numPr>
-      </w:pPr>
-      <w:r>
-        <w:t>Rés</w:t>
-      </w:r>
-      <w:r>
-        <w:t xml:space="preserve">olution du triton : la septième (de la tonalité) doit monter à la tonique et la quarte (de la tonalité) doit descendre à la tierce. (Pas de </w:t>
-      </w:r>
-      <w:proofErr w:type="spellStart"/>
-      <w:r>
-        <w:t>Duha</w:t>
-      </w:r>
-      <w:proofErr w:type="spellEnd"/>
-      <w:r>
-        <w:t xml:space="preserve"> mais du conservatoire, dans </w:t>
-      </w:r>
-      <w:proofErr w:type="spellStart"/>
-      <w:r>
-        <w:t>Duha</w:t>
-      </w:r>
-      <w:proofErr w:type="spellEnd"/>
-      <w:r>
-        <w:t xml:space="preserve"> elle traite chaque cas à part mais ça revient au même).</w:t>
-      </w:r>
-    </w:p>
-    <w:p>
-      <w:pPr>
-        <w:pStyle w:val="Paragraphedeliste"/>
-        <w:numPr>
-          <w:ilvl w:val="0"/>
-          <w:numId w:val="2"/>
-        </w:numPr>
-      </w:pPr>
-      <w:r>
-        <w:rPr>
-          <w:color w:val="92D050"/>
-        </w:rPr>
-        <w:t>Ne jamais doubler la septième de la tonalité</w:t>
-      </w:r>
-    </w:p>
-    <w:p>
-      <w:pPr>
+          <w:numId w:val="3"/>
+        </w:numPr>
         <w:rPr>
           <w:b/>
           <w:bCs/>
@@ -238,13 +197,20 @@
       </w:pPr>
       <w:r>
         <w:rPr>
+          <w:color w:val="92D050"/>
+        </w:rPr>
+        <w:t>Ne jamais doubler la septième de la tonalité</w:t>
+      </w:r>
+    </w:p>
+    <w:p>
+      <w:pPr>
+        <w:rPr>
           <w:b/>
           <w:bCs/>
           <w:sz w:val="28"/>
           <w:szCs w:val="28"/>
         </w:rPr>
-        <w:t>Enchainement d’accords à l</w:t>
-      </w:r>
+      </w:pPr>
       <w:r>
         <w:rPr>
           <w:b/>
@@ -252,6 +218,15 @@
           <w:sz w:val="28"/>
           <w:szCs w:val="28"/>
         </w:rPr>
+        <w:t>Enchainement d’accords à l</w:t>
+      </w:r>
+      <w:r>
+        <w:rPr>
+          <w:b/>
+          <w:bCs/>
+          <w:sz w:val="28"/>
+          <w:szCs w:val="28"/>
+        </w:rPr>
         <w:t>’état fondamental :</w:t>
       </w:r>
     </w:p>
@@ -404,44 +379,44 @@
         <w:t>er</w:t>
       </w:r>
       <w:r>
-        <w:t xml:space="preserve"> degré. La basse de l’accord doit monter vers la tonique, la quinte diminuée doit </w:t>
+        <w:t xml:space="preserve"> degré. La basse de l’accord doit monter vers la tonique, la quinte diminuée doit faire sa résolution en descendant conjointement ; aucune de ces 2 notes ne peuvent être doublées.</w:t>
+      </w:r>
+    </w:p>
+    <w:p>
+      <w:pPr>
+        <w:pStyle w:val="Paragraphedeliste"/>
+        <w:numPr>
+          <w:ilvl w:val="0"/>
+          <w:numId w:val="1"/>
+        </w:numPr>
+      </w:pPr>
+      <w:r>
+        <w:t>Lors d’un enchainement du 5</w:t>
+      </w:r>
+      <w:r>
+        <w:rPr>
+          <w:vertAlign w:val="superscript"/>
+        </w:rPr>
+        <w:t>ème</w:t>
+      </w:r>
+      <w:r>
+        <w:t xml:space="preserve"> vers le 6</w:t>
+      </w:r>
+      <w:r>
+        <w:rPr>
+          <w:vertAlign w:val="superscript"/>
+        </w:rPr>
+        <w:t>ème</w:t>
+      </w:r>
+      <w:r>
+        <w:t xml:space="preserve"> degré</w:t>
+      </w:r>
+      <w:r>
+        <w:t xml:space="preserve"> (cadence rompue), la sensible doit monter à la tonique et les autres voix descendent par mouvement contraire de la </w:t>
       </w:r>
       <w:r>
         <w:lastRenderedPageBreak/>
-        <w:t>faire sa résolution en descendant conjointement ; aucune de ces 2 notes ne peuvent être doublées.</w:t>
-      </w:r>
-    </w:p>
-    <w:p>
-      <w:pPr>
-        <w:pStyle w:val="Paragraphedeliste"/>
-        <w:numPr>
-          <w:ilvl w:val="0"/>
-          <w:numId w:val="1"/>
-        </w:numPr>
-      </w:pPr>
-      <w:r>
-        <w:t>Lors d’un enchainement du 5</w:t>
-      </w:r>
-      <w:r>
-        <w:rPr>
-          <w:vertAlign w:val="superscript"/>
-        </w:rPr>
-        <w:t>ème</w:t>
-      </w:r>
-      <w:r>
-        <w:t xml:space="preserve"> vers le 6</w:t>
-      </w:r>
-      <w:r>
-        <w:rPr>
-          <w:vertAlign w:val="superscript"/>
-        </w:rPr>
-        <w:t>ème</w:t>
-      </w:r>
-      <w:r>
-        <w:t xml:space="preserve"> degré</w:t>
-      </w:r>
-      <w:r>
-        <w:t xml:space="preserve"> (cadence rompue), la sensible doit monter à la tonique et les autres voix descendent par mouvement contraire de la basse, ce qui provoque la doublure de la tierce et non de la quinte).</w:t>
+        <w:t>basse, ce qui provoque la doublure de la tierce et non de la quinte).</w:t>
       </w:r>
       <w:r>
         <w:t xml:space="preserve"> Cette règle s’applique toujours en mineur et en majeur seulement si la note sensible est à la voix supérieure.</w:t>

</xml_diff>